<commit_message>
more POs and journals
</commit_message>
<xml_diff>
--- a/Journals/Report_11_20__11_24.docx
+++ b/Journals/Report_11_20__11_24.docx
@@ -1220,13 +1220,15 @@
           <w:rFonts w:ascii="Times New Roman" w:hAnsi="Times New Roman" w:cs="Times New Roman"/>
           <w:sz w:val="24"/>
           <w:szCs w:val="24"/>
-        </w:rPr>
-      </w:pPr>
-      <w:r>
-        <w:rPr>
-          <w:rFonts w:ascii="Times New Roman" w:hAnsi="Times New Roman" w:cs="Times New Roman"/>
-          <w:sz w:val="24"/>
-          <w:szCs w:val="24"/>
+          <w:u w:val="single"/>
+        </w:rPr>
+      </w:pPr>
+      <w:r>
+        <w:rPr>
+          <w:rFonts w:ascii="Times New Roman" w:hAnsi="Times New Roman" w:cs="Times New Roman"/>
+          <w:sz w:val="24"/>
+          <w:szCs w:val="24"/>
+          <w:u w:val="single"/>
         </w:rPr>
         <w:t>After trying out their instructions, I successfully updated the firmware on the motor controller!</w:t>
       </w:r>
@@ -1261,6 +1263,7 @@
       <w:r>
         <w:rPr>
           <w:rFonts w:ascii="Times New Roman" w:hAnsi="Times New Roman" w:cs="Times New Roman"/>
+          <w:noProof/>
           <w:sz w:val="24"/>
           <w:szCs w:val="24"/>
         </w:rPr>
@@ -1365,6 +1368,7 @@
       <w:r>
         <w:rPr>
           <w:rFonts w:ascii="Times New Roman" w:hAnsi="Times New Roman" w:cs="Times New Roman"/>
+          <w:noProof/>
           <w:sz w:val="24"/>
           <w:szCs w:val="24"/>
         </w:rPr>
@@ -1437,6 +1441,272 @@
           <w:szCs w:val="24"/>
         </w:rPr>
         <w:t xml:space="preserve">regardless of changes in torque, floor surface, turning, etc. </w:t>
+      </w:r>
+    </w:p>
+    <w:p>
+      <w:pPr>
+        <w:spacing w:line="276" w:lineRule="auto"/>
+        <w:rPr>
+          <w:rFonts w:ascii="Times New Roman" w:hAnsi="Times New Roman" w:cs="Times New Roman"/>
+          <w:b/>
+          <w:bCs/>
+          <w:sz w:val="24"/>
+          <w:szCs w:val="24"/>
+        </w:rPr>
+      </w:pPr>
+      <w:r>
+        <w:rPr>
+          <w:rFonts w:ascii="Times New Roman" w:hAnsi="Times New Roman" w:cs="Times New Roman"/>
+          <w:b/>
+          <w:bCs/>
+          <w:sz w:val="24"/>
+          <w:szCs w:val="24"/>
+        </w:rPr>
+        <w:t>Wednesday, November 29</w:t>
+      </w:r>
+      <w:r>
+        <w:rPr>
+          <w:rFonts w:ascii="Times New Roman" w:hAnsi="Times New Roman" w:cs="Times New Roman"/>
+          <w:b/>
+          <w:bCs/>
+          <w:sz w:val="24"/>
+          <w:szCs w:val="24"/>
+          <w:vertAlign w:val="superscript"/>
+        </w:rPr>
+        <w:t>th</w:t>
+      </w:r>
+      <w:r>
+        <w:rPr>
+          <w:rFonts w:ascii="Times New Roman" w:hAnsi="Times New Roman" w:cs="Times New Roman"/>
+          <w:b/>
+          <w:bCs/>
+          <w:sz w:val="24"/>
+          <w:szCs w:val="24"/>
+        </w:rPr>
+        <w:t>, 2023</w:t>
+      </w:r>
+    </w:p>
+    <w:p>
+      <w:pPr>
+        <w:spacing w:line="276" w:lineRule="auto"/>
+        <w:rPr>
+          <w:rFonts w:ascii="Times New Roman" w:hAnsi="Times New Roman" w:cs="Times New Roman"/>
+          <w:sz w:val="24"/>
+          <w:szCs w:val="24"/>
+        </w:rPr>
+      </w:pPr>
+      <w:r>
+        <w:rPr>
+          <w:rFonts w:ascii="Times New Roman" w:hAnsi="Times New Roman" w:cs="Times New Roman"/>
+          <w:sz w:val="24"/>
+          <w:szCs w:val="24"/>
+        </w:rPr>
+        <w:t xml:space="preserve">Before ML </w:t>
+      </w:r>
+      <w:r>
+        <w:rPr>
+          <w:rFonts w:ascii="Times New Roman" w:hAnsi="Times New Roman" w:cs="Times New Roman"/>
+          <w:sz w:val="24"/>
+          <w:szCs w:val="24"/>
+        </w:rPr>
+        <w:t>(6</w:t>
+      </w:r>
+      <w:r>
+        <w:rPr>
+          <w:rFonts w:ascii="Times New Roman" w:hAnsi="Times New Roman" w:cs="Times New Roman"/>
+          <w:sz w:val="24"/>
+          <w:szCs w:val="24"/>
+          <w:vertAlign w:val="superscript"/>
+        </w:rPr>
+        <w:t>th</w:t>
+      </w:r>
+      <w:r>
+        <w:rPr>
+          <w:rFonts w:ascii="Times New Roman" w:hAnsi="Times New Roman" w:cs="Times New Roman"/>
+          <w:sz w:val="24"/>
+          <w:szCs w:val="24"/>
+        </w:rPr>
+        <w:t xml:space="preserve"> period) </w:t>
+      </w:r>
+      <w:r>
+        <w:rPr>
+          <w:rFonts w:ascii="Times New Roman" w:hAnsi="Times New Roman" w:cs="Times New Roman"/>
+          <w:sz w:val="24"/>
+          <w:szCs w:val="24"/>
+        </w:rPr>
+        <w:t xml:space="preserve">Shreyan and I </w:t>
+      </w:r>
+      <w:r>
+        <w:rPr>
+          <w:rFonts w:ascii="Times New Roman" w:hAnsi="Times New Roman" w:cs="Times New Roman"/>
+          <w:sz w:val="24"/>
+          <w:szCs w:val="24"/>
+        </w:rPr>
+        <w:t xml:space="preserve">went to laser-cut what should be our final mounting plate. The laser cutter wasn’t working so we will try again later this week. </w:t>
+      </w:r>
+    </w:p>
+    <w:p>
+      <w:pPr>
+        <w:spacing w:line="276" w:lineRule="auto"/>
+        <w:rPr>
+          <w:rFonts w:ascii="Times New Roman" w:hAnsi="Times New Roman" w:cs="Times New Roman"/>
+          <w:sz w:val="24"/>
+          <w:szCs w:val="24"/>
+        </w:rPr>
+      </w:pPr>
+      <w:r>
+        <w:rPr>
+          <w:rFonts w:ascii="Times New Roman" w:hAnsi="Times New Roman" w:cs="Times New Roman"/>
+          <w:sz w:val="24"/>
+          <w:szCs w:val="24"/>
+        </w:rPr>
+        <w:t>I ensured the values I had tuned on Monday were still loaded onto the motor</w:t>
+      </w:r>
+      <w:r>
+        <w:rPr>
+          <w:rFonts w:ascii="Times New Roman" w:hAnsi="Times New Roman" w:cs="Times New Roman"/>
+          <w:sz w:val="24"/>
+          <w:szCs w:val="24"/>
+        </w:rPr>
+        <w:t xml:space="preserve">. They were. </w:t>
+      </w:r>
+      <w:r>
+        <w:rPr>
+          <w:rFonts w:ascii="Times New Roman" w:hAnsi="Times New Roman" w:cs="Times New Roman"/>
+          <w:sz w:val="24"/>
+          <w:szCs w:val="24"/>
+        </w:rPr>
+        <w:t xml:space="preserve">I was able to control the drive motor through Python as well. </w:t>
+      </w:r>
+      <w:r>
+        <w:rPr>
+          <w:rFonts w:ascii="Times New Roman" w:hAnsi="Times New Roman" w:cs="Times New Roman"/>
+          <w:sz w:val="24"/>
+          <w:szCs w:val="24"/>
+        </w:rPr>
+        <w:t>Next, I tried to control the servo motor</w:t>
+      </w:r>
+      <w:r>
+        <w:rPr>
+          <w:rFonts w:ascii="Times New Roman" w:hAnsi="Times New Roman" w:cs="Times New Roman"/>
+          <w:sz w:val="24"/>
+          <w:szCs w:val="24"/>
+        </w:rPr>
+        <w:t>, however, this did not work</w:t>
+      </w:r>
+      <w:r>
+        <w:rPr>
+          <w:rFonts w:ascii="Times New Roman" w:hAnsi="Times New Roman" w:cs="Times New Roman"/>
+          <w:sz w:val="24"/>
+          <w:szCs w:val="24"/>
+        </w:rPr>
+        <w:t xml:space="preserve">, either through the tool or Python. </w:t>
+      </w:r>
+      <w:r>
+        <w:rPr>
+          <w:rFonts w:ascii="Times New Roman" w:hAnsi="Times New Roman" w:cs="Times New Roman"/>
+          <w:sz w:val="24"/>
+          <w:szCs w:val="24"/>
+        </w:rPr>
+        <w:t xml:space="preserve">I will need to determine the source of this error, but </w:t>
+      </w:r>
+      <w:r>
+        <w:rPr>
+          <w:rFonts w:ascii="Times New Roman" w:hAnsi="Times New Roman" w:cs="Times New Roman"/>
+          <w:sz w:val="24"/>
+          <w:szCs w:val="24"/>
+        </w:rPr>
+        <w:t>servo control is simple enough that I can get it to work separately</w:t>
+      </w:r>
+      <w:r>
+        <w:rPr>
+          <w:rFonts w:ascii="Times New Roman" w:hAnsi="Times New Roman" w:cs="Times New Roman"/>
+          <w:sz w:val="24"/>
+          <w:szCs w:val="24"/>
+        </w:rPr>
+        <w:t xml:space="preserve"> with extra components</w:t>
+      </w:r>
+      <w:r>
+        <w:rPr>
+          <w:rFonts w:ascii="Times New Roman" w:hAnsi="Times New Roman" w:cs="Times New Roman"/>
+          <w:sz w:val="24"/>
+          <w:szCs w:val="24"/>
+        </w:rPr>
+        <w:t xml:space="preserve">. It could be </w:t>
+      </w:r>
+      <w:r>
+        <w:rPr>
+          <w:rFonts w:ascii="Times New Roman" w:hAnsi="Times New Roman" w:cs="Times New Roman"/>
+          <w:sz w:val="24"/>
+          <w:szCs w:val="24"/>
+        </w:rPr>
+        <w:t xml:space="preserve">that </w:t>
+      </w:r>
+      <w:r>
+        <w:rPr>
+          <w:rFonts w:ascii="Times New Roman" w:hAnsi="Times New Roman" w:cs="Times New Roman"/>
+          <w:sz w:val="24"/>
+          <w:szCs w:val="24"/>
+        </w:rPr>
+        <w:t>the servo is faulty</w:t>
+      </w:r>
+      <w:r>
+        <w:rPr>
+          <w:rFonts w:ascii="Times New Roman" w:hAnsi="Times New Roman" w:cs="Times New Roman"/>
+          <w:sz w:val="24"/>
+          <w:szCs w:val="24"/>
+        </w:rPr>
+        <w:t xml:space="preserve"> in which case I can replace it with the servo I ordered at the beginning of the year. </w:t>
+      </w:r>
+      <w:r>
+        <w:rPr>
+          <w:rFonts w:ascii="Times New Roman" w:hAnsi="Times New Roman" w:cs="Times New Roman"/>
+          <w:sz w:val="24"/>
+          <w:szCs w:val="24"/>
+        </w:rPr>
+        <w:t xml:space="preserve">Thus, I transitioned to getting the Nvidia board operating with the camera and motor controller. </w:t>
+      </w:r>
+    </w:p>
+    <w:p>
+      <w:pPr>
+        <w:spacing w:line="276" w:lineRule="auto"/>
+        <w:rPr>
+          <w:rFonts w:ascii="Times New Roman" w:hAnsi="Times New Roman" w:cs="Times New Roman"/>
+          <w:sz w:val="24"/>
+          <w:szCs w:val="24"/>
+        </w:rPr>
+      </w:pPr>
+      <w:r>
+        <w:rPr>
+          <w:rFonts w:ascii="Times New Roman" w:hAnsi="Times New Roman" w:cs="Times New Roman"/>
+          <w:sz w:val="24"/>
+          <w:szCs w:val="24"/>
+        </w:rPr>
+        <w:t xml:space="preserve">First, I worked on establishing headless (without a keyboard, mouse, or monitor) control of the Jetson. I </w:t>
+      </w:r>
+      <w:r>
+        <w:rPr>
+          <w:rFonts w:ascii="Times New Roman" w:hAnsi="Times New Roman" w:cs="Times New Roman"/>
+          <w:sz w:val="24"/>
+          <w:szCs w:val="24"/>
+        </w:rPr>
+        <w:t xml:space="preserve">set up my computer to work as a wireless access point and manually connected the Jetson to it. I then set a static IP address for the Jetson so that I would not have to figure out what it is every time I turned it on. Then, </w:t>
+      </w:r>
+      <w:r>
+        <w:rPr>
+          <w:rFonts w:ascii="Times New Roman" w:hAnsi="Times New Roman" w:cs="Times New Roman"/>
+          <w:sz w:val="24"/>
+          <w:szCs w:val="24"/>
+        </w:rPr>
+        <w:t xml:space="preserve">I installed NoMachine on my computer and the Jetson. This is remote desktop software which will give me GUI access to the Jetson over Wi-Fi. </w:t>
+      </w:r>
+      <w:r>
+        <w:rPr>
+          <w:rFonts w:ascii="Times New Roman" w:hAnsi="Times New Roman" w:cs="Times New Roman"/>
+          <w:sz w:val="24"/>
+          <w:szCs w:val="24"/>
+        </w:rPr>
+        <w:t xml:space="preserve">Then, I started installing basic packages onto the Jetson. In particular, I want to make sure that machine learning libraries (TensorFlow/PyTorch/OpenCV) are installed with CUDA acceleration for maximum speed and efficiency. </w:t>
       </w:r>
     </w:p>
     <w:sectPr>

</xml_diff>